<commit_message>
Update de documentos de presentacion regularidad
</commit_message>
<xml_diff>
--- a/Proyecto final/SprintsDevelopment/ReporteTecnicaCaptura.docx
+++ b/Proyecto final/SprintsDevelopment/ReporteTecnicaCaptura.docx
@@ -144,7 +144,29 @@
                         <w:sz w:val="72"/>
                         <w:szCs w:val="72"/>
                       </w:rPr>
-                      <w:t>Proyecto Final               Optical Marketing</w:t>
+                      <w:t xml:space="preserve">Proyecto Final               </w:t>
+                    </w:r>
+                    <w:proofErr w:type="spellStart"/>
+                    <w:r>
+                      <w:rPr>
+                        <w:b/>
+                        <w:bCs/>
+                        <w:color w:val="1F497D"/>
+                        <w:sz w:val="72"/>
+                        <w:szCs w:val="72"/>
+                      </w:rPr>
+                      <w:t>Optical</w:t>
+                    </w:r>
+                    <w:proofErr w:type="spellEnd"/>
+                    <w:r>
+                      <w:rPr>
+                        <w:b/>
+                        <w:bCs/>
+                        <w:color w:val="1F497D"/>
+                        <w:sz w:val="72"/>
+                        <w:szCs w:val="72"/>
+                      </w:rPr>
+                      <w:t xml:space="preserve"> Marketing</w:t>
                     </w:r>
                   </w:p>
                   <w:p>
@@ -223,7 +245,51 @@
                         <w:sz w:val="36"/>
                         <w:szCs w:val="36"/>
                       </w:rPr>
-                      <w:t>Carlos Kapica 51482                                                                                       Rodrigo Liberal 51658                                                                     Julián Peker 51395</w:t>
+                      <w:t xml:space="preserve">Carlos </w:t>
+                    </w:r>
+                    <w:proofErr w:type="spellStart"/>
+                    <w:r>
+                      <w:rPr>
+                        <w:b/>
+                        <w:bCs/>
+                        <w:color w:val="808080"/>
+                        <w:sz w:val="36"/>
+                        <w:szCs w:val="36"/>
+                      </w:rPr>
+                      <w:t>Kapica</w:t>
+                    </w:r>
+                    <w:proofErr w:type="spellEnd"/>
+                    <w:r>
+                      <w:rPr>
+                        <w:b/>
+                        <w:bCs/>
+                        <w:color w:val="808080"/>
+                        <w:sz w:val="36"/>
+                        <w:szCs w:val="36"/>
+                      </w:rPr>
+                      <w:t xml:space="preserve"> 51482                                                                                       Rodrigo Liberal 51658                                                                     Julián </w:t>
+                    </w:r>
+                    <w:proofErr w:type="spellStart"/>
+                    <w:r>
+                      <w:rPr>
+                        <w:b/>
+                        <w:bCs/>
+                        <w:color w:val="808080"/>
+                        <w:sz w:val="36"/>
+                        <w:szCs w:val="36"/>
+                      </w:rPr>
+                      <w:t>Peker</w:t>
+                    </w:r>
+                    <w:proofErr w:type="spellEnd"/>
+                    <w:r>
+                      <w:rPr>
+                        <w:b/>
+                        <w:bCs/>
+                        <w:color w:val="808080"/>
+                        <w:sz w:val="36"/>
+                        <w:szCs w:val="36"/>
+                      </w:rPr>
+                      <w:t xml:space="preserve"> 51395</w:t>
                     </w:r>
                   </w:p>
                   <w:p>
@@ -625,7 +691,7 @@
           <w:lang w:val="es-ES"/>
         </w:rPr>
         <w:tab/>
-        <w:t>6</w:t>
+        <w:t>8</w:t>
       </w:r>
     </w:p>
     <w:p>
@@ -681,7 +747,15 @@
           <w:color w:val="auto"/>
         </w:rPr>
         <w:tab/>
-        <w:t>9</w:t>
+        <w:t>1</w:t>
+      </w:r>
+      <w:r>
+        <w:rPr>
+          <w:rFonts w:asciiTheme="minorHAnsi" w:hAnsiTheme="minorHAnsi" w:cstheme="minorHAnsi"/>
+          <w:b w:val="0"/>
+          <w:color w:val="auto"/>
+        </w:rPr>
+        <w:t>1</w:t>
       </w:r>
     </w:p>
     <w:p>
@@ -845,8 +919,18 @@
           <w:szCs w:val="24"/>
           <w:lang w:val="es-ES"/>
         </w:rPr>
-        <w:t>Proyecto Optical</w:t>
-      </w:r>
+        <w:t xml:space="preserve">Proyecto </w:t>
+      </w:r>
+      <w:proofErr w:type="spellStart"/>
+      <w:r>
+        <w:rPr>
+          <w:sz w:val="24"/>
+          <w:szCs w:val="24"/>
+          <w:lang w:val="es-ES"/>
+        </w:rPr>
+        <w:t>Optical</w:t>
+      </w:r>
+      <w:proofErr w:type="spellEnd"/>
       <w:r>
         <w:rPr>
           <w:sz w:val="24"/>
@@ -918,7 +1002,34 @@
           <w:szCs w:val="24"/>
           <w:lang w:val="es-ES"/>
         </w:rPr>
-        <w:t>arlo con algoritmos de Computer Visio</w:t>
+        <w:t xml:space="preserve">arlo con algoritmos de </w:t>
+      </w:r>
+      <w:proofErr w:type="spellStart"/>
+      <w:r>
+        <w:rPr>
+          <w:sz w:val="24"/>
+          <w:szCs w:val="24"/>
+          <w:lang w:val="es-ES"/>
+        </w:rPr>
+        <w:t>Computer</w:t>
+      </w:r>
+      <w:proofErr w:type="spellEnd"/>
+      <w:r>
+        <w:rPr>
+          <w:sz w:val="24"/>
+          <w:szCs w:val="24"/>
+          <w:lang w:val="es-ES"/>
+        </w:rPr>
+        <w:t xml:space="preserve"> </w:t>
+      </w:r>
+      <w:proofErr w:type="spellStart"/>
+      <w:r>
+        <w:rPr>
+          <w:sz w:val="24"/>
+          <w:szCs w:val="24"/>
+          <w:lang w:val="es-ES"/>
+        </w:rPr>
+        <w:t>Visio</w:t>
       </w:r>
       <w:r>
         <w:rPr>
@@ -928,6 +1039,7 @@
         </w:rPr>
         <w:t>n</w:t>
       </w:r>
+      <w:proofErr w:type="spellEnd"/>
       <w:r>
         <w:rPr>
           <w:sz w:val="24"/>
@@ -951,7 +1063,25 @@
           <w:szCs w:val="24"/>
           <w:lang w:val="es-ES"/>
         </w:rPr>
-        <w:t>Para ello sabemos que el sensor Kinect es un sensor que puede captar más datos que un video o una imagen, como por ejemplo</w:t>
+        <w:t xml:space="preserve">Para ello sabemos que el sensor </w:t>
+      </w:r>
+      <w:proofErr w:type="spellStart"/>
+      <w:r>
+        <w:rPr>
+          <w:sz w:val="24"/>
+          <w:szCs w:val="24"/>
+          <w:lang w:val="es-ES"/>
+        </w:rPr>
+        <w:t>Kinect</w:t>
+      </w:r>
+      <w:proofErr w:type="spellEnd"/>
+      <w:r>
+        <w:rPr>
+          <w:sz w:val="24"/>
+          <w:szCs w:val="24"/>
+          <w:lang w:val="es-ES"/>
+        </w:rPr>
+        <w:t xml:space="preserve"> es un sensor que puede captar más datos que un video o una imagen, como por ejemplo</w:t>
       </w:r>
       <w:r>
         <w:rPr>
@@ -1189,7 +1319,25 @@
           <w:szCs w:val="24"/>
           <w:lang w:val="es-ES"/>
         </w:rPr>
-        <w:t>El sensor Kinect  para pode</w:t>
+        <w:t xml:space="preserve">El sensor </w:t>
+      </w:r>
+      <w:proofErr w:type="spellStart"/>
+      <w:r>
+        <w:rPr>
+          <w:sz w:val="24"/>
+          <w:szCs w:val="24"/>
+          <w:lang w:val="es-ES"/>
+        </w:rPr>
+        <w:t>Kinect</w:t>
+      </w:r>
+      <w:proofErr w:type="spellEnd"/>
+      <w:r>
+        <w:rPr>
+          <w:sz w:val="24"/>
+          <w:szCs w:val="24"/>
+          <w:lang w:val="es-ES"/>
+        </w:rPr>
+        <w:t xml:space="preserve">  para pode</w:t>
       </w:r>
       <w:r>
         <w:rPr>
@@ -1273,13 +1421,41 @@
           <w:szCs w:val="24"/>
         </w:rPr>
       </w:pPr>
-      <w:r>
-        <w:rPr>
-          <w:rFonts w:cstheme="minorHAnsi"/>
-          <w:sz w:val="24"/>
-          <w:szCs w:val="24"/>
-        </w:rPr>
-        <w:t>Kinect en el caso que utilize la cámara RGB crea</w:t>
+      <w:proofErr w:type="spellStart"/>
+      <w:r>
+        <w:rPr>
+          <w:rFonts w:cstheme="minorHAnsi"/>
+          <w:sz w:val="24"/>
+          <w:szCs w:val="24"/>
+        </w:rPr>
+        <w:t>Kinect</w:t>
+      </w:r>
+      <w:proofErr w:type="spellEnd"/>
+      <w:r>
+        <w:rPr>
+          <w:rFonts w:cstheme="minorHAnsi"/>
+          <w:sz w:val="24"/>
+          <w:szCs w:val="24"/>
+        </w:rPr>
+        <w:t xml:space="preserve"> en el caso que </w:t>
+      </w:r>
+      <w:proofErr w:type="spellStart"/>
+      <w:r>
+        <w:rPr>
+          <w:rFonts w:cstheme="minorHAnsi"/>
+          <w:sz w:val="24"/>
+          <w:szCs w:val="24"/>
+        </w:rPr>
+        <w:t>utilize</w:t>
+      </w:r>
+      <w:proofErr w:type="spellEnd"/>
+      <w:r>
+        <w:rPr>
+          <w:rFonts w:cstheme="minorHAnsi"/>
+          <w:sz w:val="24"/>
+          <w:szCs w:val="24"/>
+        </w:rPr>
+        <w:t xml:space="preserve"> la cámara RGB crea</w:t>
       </w:r>
       <w:r>
         <w:rPr>
@@ -1311,7 +1487,25 @@
           <w:sz w:val="24"/>
           <w:szCs w:val="24"/>
         </w:rPr>
-        <w:t xml:space="preserve"> el array de micrófonos </w:t>
+        <w:t xml:space="preserve"> el </w:t>
+      </w:r>
+      <w:proofErr w:type="spellStart"/>
+      <w:r>
+        <w:rPr>
+          <w:rFonts w:cstheme="minorHAnsi"/>
+          <w:sz w:val="24"/>
+          <w:szCs w:val="24"/>
+        </w:rPr>
+        <w:t>array</w:t>
+      </w:r>
+      <w:proofErr w:type="spellEnd"/>
+      <w:r>
+        <w:rPr>
+          <w:rFonts w:cstheme="minorHAnsi"/>
+          <w:sz w:val="24"/>
+          <w:szCs w:val="24"/>
+        </w:rPr>
+        <w:t xml:space="preserve"> de micrófonos </w:t>
       </w:r>
       <w:r>
         <w:rPr>
@@ -1335,47 +1529,147 @@
           <w:sz w:val="24"/>
           <w:szCs w:val="24"/>
         </w:rPr>
-        <w:t>der manipular esos datos que captura el sensor K</w:t>
-      </w:r>
-      <w:r>
-        <w:rPr>
-          <w:rFonts w:cstheme="minorHAnsi"/>
-          <w:sz w:val="24"/>
-          <w:szCs w:val="24"/>
-        </w:rPr>
-        <w:t>inect y poder realizar cosas más interesantes (seguim</w:t>
-      </w:r>
-      <w:r>
-        <w:rPr>
-          <w:rFonts w:cstheme="minorHAnsi"/>
-          <w:sz w:val="24"/>
-          <w:szCs w:val="24"/>
-        </w:rPr>
-        <w:t>iento de una persona),  se necesita utilizar Streams</w:t>
-      </w:r>
-      <w:r>
-        <w:rPr>
-          <w:rFonts w:cstheme="minorHAnsi"/>
-          <w:sz w:val="24"/>
-          <w:szCs w:val="24"/>
-        </w:rPr>
-        <w:t>. Los Stream manipulan el hardware del sensor a bajo nivel, transforman las señales en flujos de Datos (Stream)</w:t>
-      </w:r>
-      <w:r>
-        <w:rPr>
-          <w:rFonts w:cstheme="minorHAnsi"/>
-          <w:sz w:val="24"/>
-          <w:szCs w:val="24"/>
-        </w:rPr>
-        <w:t>. Los stream son abstracción necesaria para poder realizar el procesamiento inicial del la información</w:t>
-      </w:r>
-      <w:r>
-        <w:rPr>
-          <w:rFonts w:cstheme="minorHAnsi"/>
-          <w:sz w:val="24"/>
-          <w:szCs w:val="24"/>
-        </w:rPr>
-        <w:t>. Existen varios Streams:</w:t>
+        <w:t xml:space="preserve">der manipular esos datos que captura el sensor </w:t>
+      </w:r>
+      <w:proofErr w:type="spellStart"/>
+      <w:r>
+        <w:rPr>
+          <w:rFonts w:cstheme="minorHAnsi"/>
+          <w:sz w:val="24"/>
+          <w:szCs w:val="24"/>
+        </w:rPr>
+        <w:t>K</w:t>
+      </w:r>
+      <w:r>
+        <w:rPr>
+          <w:rFonts w:cstheme="minorHAnsi"/>
+          <w:sz w:val="24"/>
+          <w:szCs w:val="24"/>
+        </w:rPr>
+        <w:t>inect</w:t>
+      </w:r>
+      <w:proofErr w:type="spellEnd"/>
+      <w:r>
+        <w:rPr>
+          <w:rFonts w:cstheme="minorHAnsi"/>
+          <w:sz w:val="24"/>
+          <w:szCs w:val="24"/>
+        </w:rPr>
+        <w:t xml:space="preserve"> y poder realizar cosas más interesantes (seguim</w:t>
+      </w:r>
+      <w:r>
+        <w:rPr>
+          <w:rFonts w:cstheme="minorHAnsi"/>
+          <w:sz w:val="24"/>
+          <w:szCs w:val="24"/>
+        </w:rPr>
+        <w:t xml:space="preserve">iento de una persona),  se necesita utilizar </w:t>
+      </w:r>
+      <w:proofErr w:type="spellStart"/>
+      <w:r>
+        <w:rPr>
+          <w:rFonts w:cstheme="minorHAnsi"/>
+          <w:sz w:val="24"/>
+          <w:szCs w:val="24"/>
+        </w:rPr>
+        <w:t>Streams</w:t>
+      </w:r>
+      <w:proofErr w:type="spellEnd"/>
+      <w:r>
+        <w:rPr>
+          <w:rFonts w:cstheme="minorHAnsi"/>
+          <w:sz w:val="24"/>
+          <w:szCs w:val="24"/>
+        </w:rPr>
+        <w:t xml:space="preserve">. Los </w:t>
+      </w:r>
+      <w:proofErr w:type="spellStart"/>
+      <w:r>
+        <w:rPr>
+          <w:rFonts w:cstheme="minorHAnsi"/>
+          <w:sz w:val="24"/>
+          <w:szCs w:val="24"/>
+        </w:rPr>
+        <w:t>Stream</w:t>
+      </w:r>
+      <w:proofErr w:type="spellEnd"/>
+      <w:r>
+        <w:rPr>
+          <w:rFonts w:cstheme="minorHAnsi"/>
+          <w:sz w:val="24"/>
+          <w:szCs w:val="24"/>
+        </w:rPr>
+        <w:t xml:space="preserve"> manipulan el hardware del sensor a bajo nivel, transforman las señales en flujos de Datos (</w:t>
+      </w:r>
+      <w:proofErr w:type="spellStart"/>
+      <w:r>
+        <w:rPr>
+          <w:rFonts w:cstheme="minorHAnsi"/>
+          <w:sz w:val="24"/>
+          <w:szCs w:val="24"/>
+        </w:rPr>
+        <w:t>Stream</w:t>
+      </w:r>
+      <w:proofErr w:type="spellEnd"/>
+      <w:r>
+        <w:rPr>
+          <w:rFonts w:cstheme="minorHAnsi"/>
+          <w:sz w:val="24"/>
+          <w:szCs w:val="24"/>
+        </w:rPr>
+        <w:t>)</w:t>
+      </w:r>
+      <w:r>
+        <w:rPr>
+          <w:rFonts w:cstheme="minorHAnsi"/>
+          <w:sz w:val="24"/>
+          <w:szCs w:val="24"/>
+        </w:rPr>
+        <w:t xml:space="preserve">. Los </w:t>
+      </w:r>
+      <w:proofErr w:type="spellStart"/>
+      <w:r>
+        <w:rPr>
+          <w:rFonts w:cstheme="minorHAnsi"/>
+          <w:sz w:val="24"/>
+          <w:szCs w:val="24"/>
+        </w:rPr>
+        <w:t>stream</w:t>
+      </w:r>
+      <w:proofErr w:type="spellEnd"/>
+      <w:r>
+        <w:rPr>
+          <w:rFonts w:cstheme="minorHAnsi"/>
+          <w:sz w:val="24"/>
+          <w:szCs w:val="24"/>
+        </w:rPr>
+        <w:t xml:space="preserve"> son abstracción necesaria para poder realizar el procesamiento inicial del la información</w:t>
+      </w:r>
+      <w:r>
+        <w:rPr>
+          <w:rFonts w:cstheme="minorHAnsi"/>
+          <w:sz w:val="24"/>
+          <w:szCs w:val="24"/>
+        </w:rPr>
+        <w:t xml:space="preserve">. Existen varios </w:t>
+      </w:r>
+      <w:proofErr w:type="spellStart"/>
+      <w:r>
+        <w:rPr>
+          <w:rFonts w:cstheme="minorHAnsi"/>
+          <w:sz w:val="24"/>
+          <w:szCs w:val="24"/>
+        </w:rPr>
+        <w:t>Streams</w:t>
+      </w:r>
+      <w:proofErr w:type="spellEnd"/>
+      <w:r>
+        <w:rPr>
+          <w:rFonts w:cstheme="minorHAnsi"/>
+          <w:sz w:val="24"/>
+          <w:szCs w:val="24"/>
+        </w:rPr>
+        <w:t>:</w:t>
       </w:r>
     </w:p>
     <w:p>
@@ -1392,13 +1686,23 @@
           <w:szCs w:val="24"/>
         </w:rPr>
       </w:pPr>
-      <w:r>
-        <w:rPr>
-          <w:rFonts w:cstheme="minorHAnsi"/>
-          <w:sz w:val="24"/>
-          <w:szCs w:val="24"/>
-        </w:rPr>
-        <w:t xml:space="preserve">ColorImageStream </w:t>
+      <w:proofErr w:type="spellStart"/>
+      <w:r>
+        <w:rPr>
+          <w:rFonts w:cstheme="minorHAnsi"/>
+          <w:sz w:val="24"/>
+          <w:szCs w:val="24"/>
+        </w:rPr>
+        <w:t>ColorImageStream</w:t>
+      </w:r>
+      <w:proofErr w:type="spellEnd"/>
+      <w:r>
+        <w:rPr>
+          <w:rFonts w:cstheme="minorHAnsi"/>
+          <w:sz w:val="24"/>
+          <w:szCs w:val="24"/>
+        </w:rPr>
+        <w:t xml:space="preserve"> </w:t>
       </w:r>
     </w:p>
     <w:p>
@@ -1415,13 +1719,23 @@
           <w:szCs w:val="24"/>
         </w:rPr>
       </w:pPr>
-      <w:r>
-        <w:rPr>
-          <w:rFonts w:cstheme="minorHAnsi"/>
-          <w:sz w:val="24"/>
-          <w:szCs w:val="24"/>
-        </w:rPr>
-        <w:t xml:space="preserve">DepthStream </w:t>
+      <w:proofErr w:type="spellStart"/>
+      <w:r>
+        <w:rPr>
+          <w:rFonts w:cstheme="minorHAnsi"/>
+          <w:sz w:val="24"/>
+          <w:szCs w:val="24"/>
+        </w:rPr>
+        <w:t>DepthStream</w:t>
+      </w:r>
+      <w:proofErr w:type="spellEnd"/>
+      <w:r>
+        <w:rPr>
+          <w:rFonts w:cstheme="minorHAnsi"/>
+          <w:sz w:val="24"/>
+          <w:szCs w:val="24"/>
+        </w:rPr>
+        <w:t xml:space="preserve"> </w:t>
       </w:r>
     </w:p>
     <w:p>
@@ -1438,13 +1752,23 @@
           <w:szCs w:val="24"/>
         </w:rPr>
       </w:pPr>
-      <w:r>
-        <w:rPr>
-          <w:rFonts w:cstheme="minorHAnsi"/>
-          <w:sz w:val="24"/>
-          <w:szCs w:val="24"/>
-        </w:rPr>
-        <w:t xml:space="preserve">SkeletonStream </w:t>
+      <w:proofErr w:type="spellStart"/>
+      <w:r>
+        <w:rPr>
+          <w:rFonts w:cstheme="minorHAnsi"/>
+          <w:sz w:val="24"/>
+          <w:szCs w:val="24"/>
+        </w:rPr>
+        <w:t>SkeletonStream</w:t>
+      </w:r>
+      <w:proofErr w:type="spellEnd"/>
+      <w:r>
+        <w:rPr>
+          <w:rFonts w:cstheme="minorHAnsi"/>
+          <w:sz w:val="24"/>
+          <w:szCs w:val="24"/>
+        </w:rPr>
+        <w:t xml:space="preserve"> </w:t>
       </w:r>
     </w:p>
     <w:p>
@@ -1461,14 +1785,34 @@
           <w:szCs w:val="24"/>
         </w:rPr>
       </w:pPr>
-      <w:r>
-        <w:rPr>
-          <w:rFonts w:cstheme="minorHAnsi"/>
-          <w:sz w:val="24"/>
-          <w:szCs w:val="24"/>
-        </w:rPr>
-        <w:t>AudioSource (no es un Stream</w:t>
-      </w:r>
+      <w:proofErr w:type="spellStart"/>
+      <w:r>
+        <w:rPr>
+          <w:rFonts w:cstheme="minorHAnsi"/>
+          <w:sz w:val="24"/>
+          <w:szCs w:val="24"/>
+        </w:rPr>
+        <w:t>AudioSource</w:t>
+      </w:r>
+      <w:proofErr w:type="spellEnd"/>
+      <w:r>
+        <w:rPr>
+          <w:rFonts w:cstheme="minorHAnsi"/>
+          <w:sz w:val="24"/>
+          <w:szCs w:val="24"/>
+        </w:rPr>
+        <w:t xml:space="preserve"> (no es un </w:t>
+      </w:r>
+      <w:proofErr w:type="spellStart"/>
+      <w:r>
+        <w:rPr>
+          <w:rFonts w:cstheme="minorHAnsi"/>
+          <w:sz w:val="24"/>
+          <w:szCs w:val="24"/>
+        </w:rPr>
+        <w:t>Stream</w:t>
+      </w:r>
+      <w:proofErr w:type="spellEnd"/>
       <w:r>
         <w:rPr>
           <w:rFonts w:cstheme="minorHAnsi"/>
@@ -1506,6 +1850,7 @@
           <w:szCs w:val="24"/>
         </w:rPr>
       </w:pPr>
+      <w:proofErr w:type="spellStart"/>
       <w:r>
         <w:rPr>
           <w:rFonts w:cstheme="minorHAnsi"/>
@@ -1513,7 +1858,17 @@
           <w:sz w:val="24"/>
           <w:szCs w:val="24"/>
         </w:rPr>
-        <w:t xml:space="preserve">ColorImageStream </w:t>
+        <w:t>ColorImageStream</w:t>
+      </w:r>
+      <w:proofErr w:type="spellEnd"/>
+      <w:r>
+        <w:rPr>
+          <w:rFonts w:cstheme="minorHAnsi"/>
+          <w:b/>
+          <w:sz w:val="24"/>
+          <w:szCs w:val="24"/>
+        </w:rPr>
+        <w:t xml:space="preserve"> </w:t>
       </w:r>
     </w:p>
     <w:p>
@@ -1541,7 +1896,25 @@
           <w:sz w:val="24"/>
           <w:szCs w:val="24"/>
         </w:rPr>
-        <w:t xml:space="preserve">Este Stream es el menos complejo de los </w:t>
+        <w:t xml:space="preserve">Este </w:t>
+      </w:r>
+      <w:proofErr w:type="spellStart"/>
+      <w:r>
+        <w:rPr>
+          <w:rFonts w:cstheme="minorHAnsi"/>
+          <w:sz w:val="24"/>
+          <w:szCs w:val="24"/>
+        </w:rPr>
+        <w:t>Stream</w:t>
+      </w:r>
+      <w:proofErr w:type="spellEnd"/>
+      <w:r>
+        <w:rPr>
+          <w:rFonts w:cstheme="minorHAnsi"/>
+          <w:sz w:val="24"/>
+          <w:szCs w:val="24"/>
+        </w:rPr>
+        <w:t xml:space="preserve"> es el menos complejo de los </w:t>
       </w:r>
       <w:r>
         <w:rPr>
@@ -1581,16 +1954,44 @@
           <w:sz w:val="24"/>
           <w:szCs w:val="24"/>
         </w:rPr>
-        <w:t xml:space="preserve">Trabajando con un flujo de datos Kinect es un proceso de </w:t>
-      </w:r>
-      <w:r>
-        <w:rPr>
-          <w:rFonts w:cstheme="minorHAnsi"/>
-          <w:sz w:val="24"/>
-          <w:szCs w:val="24"/>
-        </w:rPr>
-        <w:t>tres pasos. Lo primero el Stream</w:t>
-      </w:r>
+        <w:t xml:space="preserve">Trabajando con un flujo de datos </w:t>
+      </w:r>
+      <w:proofErr w:type="spellStart"/>
+      <w:r>
+        <w:rPr>
+          <w:rFonts w:cstheme="minorHAnsi"/>
+          <w:sz w:val="24"/>
+          <w:szCs w:val="24"/>
+        </w:rPr>
+        <w:t>Kinect</w:t>
+      </w:r>
+      <w:proofErr w:type="spellEnd"/>
+      <w:r>
+        <w:rPr>
+          <w:rFonts w:cstheme="minorHAnsi"/>
+          <w:sz w:val="24"/>
+          <w:szCs w:val="24"/>
+        </w:rPr>
+        <w:t xml:space="preserve"> es un proceso de </w:t>
+      </w:r>
+      <w:r>
+        <w:rPr>
+          <w:rFonts w:cstheme="minorHAnsi"/>
+          <w:sz w:val="24"/>
+          <w:szCs w:val="24"/>
+        </w:rPr>
+        <w:t xml:space="preserve">tres pasos. Lo primero el </w:t>
+      </w:r>
+      <w:proofErr w:type="spellStart"/>
+      <w:r>
+        <w:rPr>
+          <w:rFonts w:cstheme="minorHAnsi"/>
+          <w:sz w:val="24"/>
+          <w:szCs w:val="24"/>
+        </w:rPr>
+        <w:t>Stream</w:t>
+      </w:r>
+      <w:proofErr w:type="spellEnd"/>
       <w:r>
         <w:rPr>
           <w:rFonts w:cstheme="minorHAnsi"/>
@@ -1637,8 +2038,36 @@
           <w:sz w:val="24"/>
           <w:szCs w:val="24"/>
         </w:rPr>
-        <w:t xml:space="preserve"> del Frame del Stream</w:t>
-      </w:r>
+        <w:t xml:space="preserve"> del </w:t>
+      </w:r>
+      <w:proofErr w:type="spellStart"/>
+      <w:r>
+        <w:rPr>
+          <w:rFonts w:cstheme="minorHAnsi"/>
+          <w:sz w:val="24"/>
+          <w:szCs w:val="24"/>
+        </w:rPr>
+        <w:t>Frame</w:t>
+      </w:r>
+      <w:proofErr w:type="spellEnd"/>
+      <w:r>
+        <w:rPr>
+          <w:rFonts w:cstheme="minorHAnsi"/>
+          <w:sz w:val="24"/>
+          <w:szCs w:val="24"/>
+        </w:rPr>
+        <w:t xml:space="preserve"> del </w:t>
+      </w:r>
+      <w:proofErr w:type="spellStart"/>
+      <w:r>
+        <w:rPr>
+          <w:rFonts w:cstheme="minorHAnsi"/>
+          <w:sz w:val="24"/>
+          <w:szCs w:val="24"/>
+        </w:rPr>
+        <w:t>Stream</w:t>
+      </w:r>
+      <w:proofErr w:type="spellEnd"/>
       <w:r>
         <w:rPr>
           <w:rFonts w:cstheme="minorHAnsi"/>
@@ -1668,7 +2097,25 @@
           <w:sz w:val="24"/>
           <w:szCs w:val="24"/>
         </w:rPr>
-        <w:t>aplicación procesa los datos de Frame, proporcionándole formato a la imagen.</w:t>
+        <w:t xml:space="preserve">aplicación procesa los datos de </w:t>
+      </w:r>
+      <w:proofErr w:type="spellStart"/>
+      <w:r>
+        <w:rPr>
+          <w:rFonts w:cstheme="minorHAnsi"/>
+          <w:sz w:val="24"/>
+          <w:szCs w:val="24"/>
+        </w:rPr>
+        <w:t>Frame</w:t>
+      </w:r>
+      <w:proofErr w:type="spellEnd"/>
+      <w:r>
+        <w:rPr>
+          <w:rFonts w:cstheme="minorHAnsi"/>
+          <w:sz w:val="24"/>
+          <w:szCs w:val="24"/>
+        </w:rPr>
+        <w:t>, proporcionándole formato a la imagen.</w:t>
       </w:r>
     </w:p>
     <w:p>
@@ -1691,6 +2138,7 @@
           <w:szCs w:val="24"/>
         </w:rPr>
       </w:pPr>
+      <w:proofErr w:type="spellStart"/>
       <w:r>
         <w:rPr>
           <w:rFonts w:cstheme="minorHAnsi"/>
@@ -1698,7 +2146,17 @@
           <w:sz w:val="24"/>
           <w:szCs w:val="24"/>
         </w:rPr>
-        <w:t xml:space="preserve">DepthStream </w:t>
+        <w:t>DepthStream</w:t>
+      </w:r>
+      <w:proofErr w:type="spellEnd"/>
+      <w:r>
+        <w:rPr>
+          <w:rFonts w:cstheme="minorHAnsi"/>
+          <w:b/>
+          <w:sz w:val="24"/>
+          <w:szCs w:val="24"/>
+        </w:rPr>
+        <w:t xml:space="preserve"> </w:t>
       </w:r>
     </w:p>
     <w:p>
@@ -1726,23 +2184,69 @@
           <w:sz w:val="24"/>
           <w:szCs w:val="24"/>
         </w:rPr>
-        <w:t>Este Stream  produce de datos tridimensionales</w:t>
-      </w:r>
-      <w:r>
-        <w:rPr>
-          <w:rFonts w:cstheme="minorHAnsi"/>
-          <w:sz w:val="24"/>
-          <w:szCs w:val="24"/>
-        </w:rPr>
-        <w:t xml:space="preserve"> utilizando la cámara Infrarroj</w:t>
-      </w:r>
-      <w:r>
-        <w:rPr>
-          <w:rFonts w:cstheme="minorHAnsi"/>
-          <w:sz w:val="24"/>
-          <w:szCs w:val="24"/>
-        </w:rPr>
-        <w:t xml:space="preserve">. Una condición previa a la creación de una aplicación de Kinect está teniendo una comprensión </w:t>
+        <w:t xml:space="preserve">Este </w:t>
+      </w:r>
+      <w:proofErr w:type="spellStart"/>
+      <w:r>
+        <w:rPr>
+          <w:rFonts w:cstheme="minorHAnsi"/>
+          <w:sz w:val="24"/>
+          <w:szCs w:val="24"/>
+        </w:rPr>
+        <w:t>Stream</w:t>
+      </w:r>
+      <w:proofErr w:type="spellEnd"/>
+      <w:r>
+        <w:rPr>
+          <w:rFonts w:cstheme="minorHAnsi"/>
+          <w:sz w:val="24"/>
+          <w:szCs w:val="24"/>
+        </w:rPr>
+        <w:t xml:space="preserve">  produce de datos tridimensionales</w:t>
+      </w:r>
+      <w:r>
+        <w:rPr>
+          <w:rFonts w:cstheme="minorHAnsi"/>
+          <w:sz w:val="24"/>
+          <w:szCs w:val="24"/>
+        </w:rPr>
+        <w:t xml:space="preserve"> utilizando la cámara </w:t>
+      </w:r>
+      <w:proofErr w:type="spellStart"/>
+      <w:r>
+        <w:rPr>
+          <w:rFonts w:cstheme="minorHAnsi"/>
+          <w:sz w:val="24"/>
+          <w:szCs w:val="24"/>
+        </w:rPr>
+        <w:t>Infrarroj</w:t>
+      </w:r>
+      <w:proofErr w:type="spellEnd"/>
+      <w:r>
+        <w:rPr>
+          <w:rFonts w:cstheme="minorHAnsi"/>
+          <w:sz w:val="24"/>
+          <w:szCs w:val="24"/>
+        </w:rPr>
+        <w:t xml:space="preserve">. Una condición previa a la creación de una aplicación de </w:t>
+      </w:r>
+      <w:proofErr w:type="spellStart"/>
+      <w:r>
+        <w:rPr>
+          <w:rFonts w:cstheme="minorHAnsi"/>
+          <w:sz w:val="24"/>
+          <w:szCs w:val="24"/>
+        </w:rPr>
+        <w:t>Kinect</w:t>
+      </w:r>
+      <w:proofErr w:type="spellEnd"/>
+      <w:r>
+        <w:rPr>
+          <w:rFonts w:cstheme="minorHAnsi"/>
+          <w:sz w:val="24"/>
+          <w:szCs w:val="24"/>
+        </w:rPr>
+        <w:t xml:space="preserve"> está teniendo una comprensión </w:t>
       </w:r>
       <w:r>
         <w:rPr>
@@ -1805,7 +2309,43 @@
           <w:sz w:val="24"/>
           <w:szCs w:val="24"/>
         </w:rPr>
-        <w:t xml:space="preserve">El SDK de Kinect utiliza la imagen profundidad para rastrear los movimientos del usuario en el SkeletonStream. </w:t>
+        <w:t xml:space="preserve">El SDK de </w:t>
+      </w:r>
+      <w:proofErr w:type="spellStart"/>
+      <w:r>
+        <w:rPr>
+          <w:rFonts w:cstheme="minorHAnsi"/>
+          <w:sz w:val="24"/>
+          <w:szCs w:val="24"/>
+        </w:rPr>
+        <w:t>Kinect</w:t>
+      </w:r>
+      <w:proofErr w:type="spellEnd"/>
+      <w:r>
+        <w:rPr>
+          <w:rFonts w:cstheme="minorHAnsi"/>
+          <w:sz w:val="24"/>
+          <w:szCs w:val="24"/>
+        </w:rPr>
+        <w:t xml:space="preserve"> utiliza la imagen profundidad para rastrear los movimientos del usuario en el </w:t>
+      </w:r>
+      <w:proofErr w:type="spellStart"/>
+      <w:r>
+        <w:rPr>
+          <w:rFonts w:cstheme="minorHAnsi"/>
+          <w:sz w:val="24"/>
+          <w:szCs w:val="24"/>
+        </w:rPr>
+        <w:t>SkeletonStream</w:t>
+      </w:r>
+      <w:proofErr w:type="spellEnd"/>
+      <w:r>
+        <w:rPr>
+          <w:rFonts w:cstheme="minorHAnsi"/>
+          <w:sz w:val="24"/>
+          <w:szCs w:val="24"/>
+        </w:rPr>
+        <w:t xml:space="preserve">. </w:t>
       </w:r>
     </w:p>
     <w:p>
@@ -1846,6 +2386,7 @@
           <w:szCs w:val="24"/>
         </w:rPr>
       </w:pPr>
+      <w:proofErr w:type="spellStart"/>
       <w:r>
         <w:rPr>
           <w:rFonts w:cstheme="minorHAnsi"/>
@@ -1853,7 +2394,17 @@
           <w:sz w:val="24"/>
           <w:szCs w:val="24"/>
         </w:rPr>
-        <w:t xml:space="preserve">SkeletonStream </w:t>
+        <w:t>SkeletonStream</w:t>
+      </w:r>
+      <w:proofErr w:type="spellEnd"/>
+      <w:r>
+        <w:rPr>
+          <w:rFonts w:cstheme="minorHAnsi"/>
+          <w:b/>
+          <w:sz w:val="24"/>
+          <w:szCs w:val="24"/>
+        </w:rPr>
+        <w:t xml:space="preserve"> </w:t>
       </w:r>
     </w:p>
     <w:p>
@@ -1881,7 +2432,25 @@
           <w:sz w:val="24"/>
           <w:szCs w:val="24"/>
         </w:rPr>
-        <w:t>Los datos de profundidad  producidas por Kinect tiene usos limitados. Para construir</w:t>
+        <w:t xml:space="preserve">Los datos de profundidad  producidas por </w:t>
+      </w:r>
+      <w:proofErr w:type="spellStart"/>
+      <w:r>
+        <w:rPr>
+          <w:rFonts w:cstheme="minorHAnsi"/>
+          <w:sz w:val="24"/>
+          <w:szCs w:val="24"/>
+        </w:rPr>
+        <w:t>Kinect</w:t>
+      </w:r>
+      <w:proofErr w:type="spellEnd"/>
+      <w:r>
+        <w:rPr>
+          <w:rFonts w:cstheme="minorHAnsi"/>
+          <w:sz w:val="24"/>
+          <w:szCs w:val="24"/>
+        </w:rPr>
+        <w:t xml:space="preserve"> tiene usos limitados. Para construir</w:t>
       </w:r>
       <w:r>
         <w:rPr>
@@ -1897,7 +2466,25 @@
           <w:sz w:val="24"/>
           <w:szCs w:val="24"/>
         </w:rPr>
-        <w:t xml:space="preserve"> verdaderamente interactivo, con Kinect, necesitamos más información más allá de la profundidad de cada pixel. </w:t>
+        <w:t xml:space="preserve"> verdaderamente interactivo, con </w:t>
+      </w:r>
+      <w:proofErr w:type="spellStart"/>
+      <w:r>
+        <w:rPr>
+          <w:rFonts w:cstheme="minorHAnsi"/>
+          <w:sz w:val="24"/>
+          <w:szCs w:val="24"/>
+        </w:rPr>
+        <w:t>Kinect</w:t>
+      </w:r>
+      <w:proofErr w:type="spellEnd"/>
+      <w:r>
+        <w:rPr>
+          <w:rFonts w:cstheme="minorHAnsi"/>
+          <w:sz w:val="24"/>
+          <w:szCs w:val="24"/>
+        </w:rPr>
+        <w:t xml:space="preserve">, necesitamos más información más allá de la profundidad de cada pixel. </w:t>
       </w:r>
     </w:p>
     <w:p>
@@ -1915,7 +2502,25 @@
           <w:sz w:val="24"/>
           <w:szCs w:val="24"/>
         </w:rPr>
-        <w:t>Aquí es donde el seguimiento del Skeleton es parte del procesamiento de los datos de</w:t>
+        <w:t xml:space="preserve">Aquí es donde el seguimiento del </w:t>
+      </w:r>
+      <w:proofErr w:type="spellStart"/>
+      <w:r>
+        <w:rPr>
+          <w:rFonts w:cstheme="minorHAnsi"/>
+          <w:sz w:val="24"/>
+          <w:szCs w:val="24"/>
+        </w:rPr>
+        <w:t>Skeleton</w:t>
+      </w:r>
+      <w:proofErr w:type="spellEnd"/>
+      <w:r>
+        <w:rPr>
+          <w:rFonts w:cstheme="minorHAnsi"/>
+          <w:sz w:val="24"/>
+          <w:szCs w:val="24"/>
+        </w:rPr>
+        <w:t xml:space="preserve"> es parte del procesamiento de los datos de</w:t>
       </w:r>
       <w:r>
         <w:rPr>
@@ -1933,6 +2538,7 @@
         </w:rPr>
         <w:t xml:space="preserve"> imagen para establecer la profundidad de las posiciones de las articulaciones del </w:t>
       </w:r>
+      <w:proofErr w:type="spellStart"/>
       <w:r>
         <w:rPr>
           <w:rFonts w:cstheme="minorHAnsi"/>
@@ -1941,6 +2547,7 @@
         </w:rPr>
         <w:t>Skeleton</w:t>
       </w:r>
+      <w:proofErr w:type="spellEnd"/>
       <w:r>
         <w:rPr>
           <w:rFonts w:cstheme="minorHAnsi"/>
@@ -1999,6 +2606,7 @@
         </w:rPr>
         <w:t xml:space="preserve">. Seguimiento </w:t>
       </w:r>
+      <w:proofErr w:type="spellStart"/>
       <w:r>
         <w:rPr>
           <w:rFonts w:cstheme="minorHAnsi"/>
@@ -2007,6 +2615,7 @@
         </w:rPr>
         <w:t>Skeleton</w:t>
       </w:r>
+      <w:proofErr w:type="spellEnd"/>
       <w:r>
         <w:rPr>
           <w:rFonts w:cstheme="minorHAnsi"/>
@@ -2047,6 +2656,7 @@
         </w:rPr>
         <w:t xml:space="preserve"> </w:t>
       </w:r>
+      <w:proofErr w:type="spellStart"/>
       <w:r>
         <w:rPr>
           <w:rFonts w:cstheme="minorHAnsi"/>
@@ -2055,6 +2665,7 @@
         </w:rPr>
         <w:t>Skeleton</w:t>
       </w:r>
+      <w:proofErr w:type="spellEnd"/>
       <w:r>
         <w:rPr>
           <w:rFonts w:cstheme="minorHAnsi"/>
@@ -2101,8 +2712,18 @@
           <w:sz w:val="24"/>
           <w:szCs w:val="24"/>
         </w:rPr>
-        <w:t>calcular los puntos de Skeleton</w:t>
-      </w:r>
+        <w:t xml:space="preserve">calcular los puntos de </w:t>
+      </w:r>
+      <w:proofErr w:type="spellStart"/>
+      <w:r>
+        <w:rPr>
+          <w:rFonts w:cstheme="minorHAnsi"/>
+          <w:sz w:val="24"/>
+          <w:szCs w:val="24"/>
+        </w:rPr>
+        <w:t>Skeleton</w:t>
+      </w:r>
+      <w:proofErr w:type="spellEnd"/>
       <w:r>
         <w:rPr>
           <w:rFonts w:cstheme="minorHAnsi"/>
@@ -2135,7 +2756,25 @@
           <w:sz w:val="24"/>
           <w:szCs w:val="24"/>
         </w:rPr>
-        <w:t>Este Stream detecta hasta 2 personas que puede identificar todos sus puntos y puede detectar 4 personas mas pero sin identifica su puntos, solo informa que existen.</w:t>
+        <w:t xml:space="preserve">Este </w:t>
+      </w:r>
+      <w:proofErr w:type="spellStart"/>
+      <w:r>
+        <w:rPr>
+          <w:rFonts w:cstheme="minorHAnsi"/>
+          <w:sz w:val="24"/>
+          <w:szCs w:val="24"/>
+        </w:rPr>
+        <w:t>Stream</w:t>
+      </w:r>
+      <w:proofErr w:type="spellEnd"/>
+      <w:r>
+        <w:rPr>
+          <w:rFonts w:cstheme="minorHAnsi"/>
+          <w:sz w:val="24"/>
+          <w:szCs w:val="24"/>
+        </w:rPr>
+        <w:t xml:space="preserve"> detecta hasta 2 personas que puede identificar todos sus puntos y puede detectar 4 personas mas pero sin identifica su puntos, solo informa que existen.</w:t>
       </w:r>
       <w:r>
         <w:rPr>
@@ -2210,7 +2849,7 @@
                     </pic:cNvPicPr>
                   </pic:nvPicPr>
                   <pic:blipFill>
-                    <a:blip r:embed="rId7"/>
+                    <a:blip r:embed="rId7" cstate="print"/>
                     <a:srcRect/>
                     <a:stretch>
                       <a:fillRect/>
@@ -2254,6 +2893,7 @@
           <w:szCs w:val="24"/>
         </w:rPr>
       </w:pPr>
+      <w:proofErr w:type="spellStart"/>
       <w:r>
         <w:rPr>
           <w:sz w:val="24"/>
@@ -2261,6 +2901,7 @@
         </w:rPr>
         <w:t>AudioSource</w:t>
       </w:r>
+      <w:proofErr w:type="spellEnd"/>
     </w:p>
     <w:p>
       <w:pPr>
@@ -2289,7 +2930,39 @@
           <w:sz w:val="24"/>
           <w:szCs w:val="24"/>
         </w:rPr>
-        <w:t xml:space="preserve">del sensor Kinect. La matriz se compone de cuatro separado micrófonos linealmente hacia fuera en la parte inferior de la Kinect. Mediante la comparación de cuando cada micrófono captura la misma señal de audio, el conjunto de micrófonos puede ser utilizado para determinar la dirección desde que la señal está por venir. </w:t>
+        <w:t xml:space="preserve">del sensor </w:t>
+      </w:r>
+      <w:proofErr w:type="spellStart"/>
+      <w:r>
+        <w:rPr>
+          <w:sz w:val="24"/>
+          <w:szCs w:val="24"/>
+        </w:rPr>
+        <w:t>Kinect</w:t>
+      </w:r>
+      <w:proofErr w:type="spellEnd"/>
+      <w:r>
+        <w:rPr>
+          <w:sz w:val="24"/>
+          <w:szCs w:val="24"/>
+        </w:rPr>
+        <w:t xml:space="preserve">. La matriz se compone de cuatro separado micrófonos linealmente hacia fuera en la parte inferior de la </w:t>
+      </w:r>
+      <w:proofErr w:type="spellStart"/>
+      <w:r>
+        <w:rPr>
+          <w:sz w:val="24"/>
+          <w:szCs w:val="24"/>
+        </w:rPr>
+        <w:t>Kinect</w:t>
+      </w:r>
+      <w:proofErr w:type="spellEnd"/>
+      <w:r>
+        <w:rPr>
+          <w:sz w:val="24"/>
+          <w:szCs w:val="24"/>
+        </w:rPr>
+        <w:t xml:space="preserve">. Mediante la comparación de cuando cada micrófono captura la misma señal de audio, el conjunto de micrófonos puede ser utilizado para determinar la dirección desde que la señal está por venir. </w:t>
       </w:r>
     </w:p>
     <w:p>
@@ -2342,7 +3015,39 @@
           <w:sz w:val="24"/>
           <w:szCs w:val="24"/>
         </w:rPr>
-        <w:t xml:space="preserve"> Kinect Hardware y Kinect SDK </w:t>
+        <w:t xml:space="preserve"> </w:t>
+      </w:r>
+      <w:proofErr w:type="spellStart"/>
+      <w:r>
+        <w:rPr>
+          <w:sz w:val="24"/>
+          <w:szCs w:val="24"/>
+        </w:rPr>
+        <w:t>Kinect</w:t>
+      </w:r>
+      <w:proofErr w:type="spellEnd"/>
+      <w:r>
+        <w:rPr>
+          <w:sz w:val="24"/>
+          <w:szCs w:val="24"/>
+        </w:rPr>
+        <w:t xml:space="preserve"> Hardware y </w:t>
+      </w:r>
+      <w:proofErr w:type="spellStart"/>
+      <w:r>
+        <w:rPr>
+          <w:sz w:val="24"/>
+          <w:szCs w:val="24"/>
+        </w:rPr>
+        <w:t>Kinect</w:t>
+      </w:r>
+      <w:proofErr w:type="spellEnd"/>
+      <w:r>
+        <w:rPr>
+          <w:sz w:val="24"/>
+          <w:szCs w:val="24"/>
+        </w:rPr>
+        <w:t xml:space="preserve"> SDK </w:t>
       </w:r>
       <w:r>
         <w:rPr>
@@ -2393,8 +3098,17 @@
           <w:sz w:val="24"/>
           <w:szCs w:val="24"/>
         </w:rPr>
-        <w:t xml:space="preserve"> El Kinect</w:t>
-      </w:r>
+        <w:t xml:space="preserve"> El </w:t>
+      </w:r>
+      <w:proofErr w:type="spellStart"/>
+      <w:r>
+        <w:rPr>
+          <w:sz w:val="24"/>
+          <w:szCs w:val="24"/>
+        </w:rPr>
+        <w:t>Kinect</w:t>
+      </w:r>
+      <w:proofErr w:type="spellEnd"/>
       <w:r>
         <w:rPr>
           <w:sz w:val="24"/>
@@ -2469,12 +3183,15 @@
     </w:p>
     <w:p>
       <w:pPr>
-        <w:pStyle w:val="Ttulo1"/>
-        <w:jc w:val="center"/>
-        <w:rPr>
+        <w:rPr>
+          <w:rFonts w:asciiTheme="majorHAnsi" w:eastAsiaTheme="majorEastAsia" w:hAnsiTheme="majorHAnsi" w:cstheme="majorBidi"/>
+          <w:b/>
+          <w:bCs/>
+          <w:color w:val="365F91" w:themeColor="accent1" w:themeShade="BF"/>
           <w:sz w:val="40"/>
           <w:szCs w:val="40"/>
           <w:shd w:val="clear" w:color="auto" w:fill="FFFFFF"/>
+          <w:lang w:eastAsia="es-AR"/>
         </w:rPr>
       </w:pPr>
       <w:r>
@@ -2483,6 +3200,26 @@
           <w:szCs w:val="40"/>
           <w:shd w:val="clear" w:color="auto" w:fill="FFFFFF"/>
         </w:rPr>
+        <w:br w:type="page"/>
+      </w:r>
+    </w:p>
+    <w:p>
+      <w:pPr>
+        <w:pStyle w:val="Ttulo1"/>
+        <w:jc w:val="center"/>
+        <w:rPr>
+          <w:sz w:val="40"/>
+          <w:szCs w:val="40"/>
+          <w:shd w:val="clear" w:color="auto" w:fill="FFFFFF"/>
+        </w:rPr>
+      </w:pPr>
+      <w:r>
+        <w:rPr>
+          <w:sz w:val="40"/>
+          <w:szCs w:val="40"/>
+          <w:shd w:val="clear" w:color="auto" w:fill="FFFFFF"/>
+        </w:rPr>
+        <w:lastRenderedPageBreak/>
         <w:t>Prueba de concepto</w:t>
       </w:r>
     </w:p>
@@ -2514,6 +3251,7 @@
         </w:rPr>
         <w:t xml:space="preserve">Capturar una imagen utilizando el </w:t>
       </w:r>
+      <w:proofErr w:type="spellStart"/>
       <w:r>
         <w:rPr>
           <w:rFonts w:cstheme="minorHAnsi"/>
@@ -2522,6 +3260,7 @@
         </w:rPr>
         <w:t>ColorImageStream</w:t>
       </w:r>
+      <w:proofErr w:type="spellEnd"/>
     </w:p>
     <w:p>
       <w:pPr>
@@ -2552,7 +3291,7 @@
                     </pic:cNvPicPr>
                   </pic:nvPicPr>
                   <pic:blipFill>
-                    <a:blip r:embed="rId8"/>
+                    <a:blip r:embed="rId8" cstate="print"/>
                     <a:srcRect/>
                     <a:stretch>
                       <a:fillRect/>
@@ -2605,8 +3344,17 @@
           <w:sz w:val="24"/>
           <w:szCs w:val="24"/>
         </w:rPr>
-        <w:t>Realizar la captura de una imagen de profundidad utilizando DepthStream</w:t>
-      </w:r>
+        <w:t xml:space="preserve">Realizar la captura de una imagen de profundidad utilizando </w:t>
+      </w:r>
+      <w:proofErr w:type="spellStart"/>
+      <w:r>
+        <w:rPr>
+          <w:sz w:val="24"/>
+          <w:szCs w:val="24"/>
+        </w:rPr>
+        <w:t>DepthStream</w:t>
+      </w:r>
+      <w:proofErr w:type="spellEnd"/>
     </w:p>
     <w:p>
       <w:pPr>
@@ -2813,8 +3561,18 @@
           <w:szCs w:val="24"/>
           <w:lang w:eastAsia="es-AR"/>
         </w:rPr>
-        <w:t>Realizar El seguimiento de 2 personas utilizando SkeletonStream</w:t>
-      </w:r>
+        <w:t xml:space="preserve">Realizar El seguimiento de 2 personas utilizando </w:t>
+      </w:r>
+      <w:proofErr w:type="spellStart"/>
+      <w:r>
+        <w:rPr>
+          <w:sz w:val="24"/>
+          <w:szCs w:val="24"/>
+          <w:lang w:eastAsia="es-AR"/>
+        </w:rPr>
+        <w:t>SkeletonStream</w:t>
+      </w:r>
+      <w:proofErr w:type="spellEnd"/>
       <w:r>
         <w:rPr>
           <w:sz w:val="24"/>
@@ -2839,7 +3597,43 @@
           <w:szCs w:val="24"/>
           <w:lang w:eastAsia="es-AR"/>
         </w:rPr>
-        <w:t>Este ejemplo muestra 2 esqueletos trackeados con todas las joints posibles.</w:t>
+        <w:t xml:space="preserve">Este ejemplo muestra 2 esqueletos </w:t>
+      </w:r>
+      <w:proofErr w:type="spellStart"/>
+      <w:r>
+        <w:rPr>
+          <w:sz w:val="24"/>
+          <w:szCs w:val="24"/>
+          <w:lang w:eastAsia="es-AR"/>
+        </w:rPr>
+        <w:t>trackeados</w:t>
+      </w:r>
+      <w:proofErr w:type="spellEnd"/>
+      <w:r>
+        <w:rPr>
+          <w:sz w:val="24"/>
+          <w:szCs w:val="24"/>
+          <w:lang w:eastAsia="es-AR"/>
+        </w:rPr>
+        <w:t xml:space="preserve"> con todas las </w:t>
+      </w:r>
+      <w:proofErr w:type="spellStart"/>
+      <w:r>
+        <w:rPr>
+          <w:sz w:val="24"/>
+          <w:szCs w:val="24"/>
+          <w:lang w:eastAsia="es-AR"/>
+        </w:rPr>
+        <w:t>joints</w:t>
+      </w:r>
+      <w:proofErr w:type="spellEnd"/>
+      <w:r>
+        <w:rPr>
+          <w:sz w:val="24"/>
+          <w:szCs w:val="24"/>
+          <w:lang w:eastAsia="es-AR"/>
+        </w:rPr>
+        <w:t xml:space="preserve"> posibles.</w:t>
       </w:r>
     </w:p>
     <w:p>
@@ -2872,7 +3666,7 @@
                     </pic:cNvPicPr>
                   </pic:nvPicPr>
                   <pic:blipFill>
-                    <a:blip r:embed="rId11"/>
+                    <a:blip r:embed="rId11" cstate="print"/>
                     <a:srcRect/>
                     <a:stretch>
                       <a:fillRect/>
@@ -2957,7 +3751,25 @@
           <w:szCs w:val="24"/>
           <w:lang w:eastAsia="es-AR"/>
         </w:rPr>
-        <w:t xml:space="preserve"> Sensor Kinect puede realizar infinitas funcionalidades entre ellas reconocer objetos, movimientos de personas, detectar personas, reconocimiento de voz. </w:t>
+        <w:t xml:space="preserve"> Sensor </w:t>
+      </w:r>
+      <w:proofErr w:type="spellStart"/>
+      <w:r>
+        <w:rPr>
+          <w:sz w:val="24"/>
+          <w:szCs w:val="24"/>
+          <w:lang w:eastAsia="es-AR"/>
+        </w:rPr>
+        <w:t>Kinect</w:t>
+      </w:r>
+      <w:proofErr w:type="spellEnd"/>
+      <w:r>
+        <w:rPr>
+          <w:sz w:val="24"/>
+          <w:szCs w:val="24"/>
+          <w:lang w:eastAsia="es-AR"/>
+        </w:rPr>
+        <w:t xml:space="preserve"> puede realizar infinitas funcionalidades entre ellas reconocer objetos, movimientos de personas, detectar personas, reconocimiento de voz. </w:t>
       </w:r>
     </w:p>
     <w:p>
@@ -2990,32 +3802,123 @@
           <w:szCs w:val="24"/>
           <w:lang w:eastAsia="es-AR"/>
         </w:rPr>
-        <w:t>n distintas técnicas de captura empleando streams</w:t>
-      </w:r>
-      <w:r>
-        <w:rPr>
-          <w:sz w:val="24"/>
-          <w:szCs w:val="24"/>
-          <w:lang w:eastAsia="es-AR"/>
-        </w:rPr>
-        <w:t>: ColorImageStream, DepthStream, SkeletonStream y AudioSource.</w:t>
-      </w:r>
-    </w:p>
-    <w:p>
-      <w:pPr>
-        <w:rPr>
-          <w:sz w:val="24"/>
-          <w:szCs w:val="24"/>
-          <w:lang w:eastAsia="es-AR"/>
-        </w:rPr>
-      </w:pPr>
-      <w:r>
-        <w:rPr>
-          <w:sz w:val="24"/>
-          <w:szCs w:val="24"/>
-          <w:lang w:eastAsia="es-AR"/>
-        </w:rPr>
-        <w:t>Realizamos distintas pruebas básicas aplicando los Stream</w:t>
+        <w:t xml:space="preserve">n distintas técnicas de captura empleando </w:t>
+      </w:r>
+      <w:proofErr w:type="spellStart"/>
+      <w:r>
+        <w:rPr>
+          <w:sz w:val="24"/>
+          <w:szCs w:val="24"/>
+          <w:lang w:eastAsia="es-AR"/>
+        </w:rPr>
+        <w:t>streams</w:t>
+      </w:r>
+      <w:proofErr w:type="spellEnd"/>
+      <w:r>
+        <w:rPr>
+          <w:sz w:val="24"/>
+          <w:szCs w:val="24"/>
+          <w:lang w:eastAsia="es-AR"/>
+        </w:rPr>
+        <w:t xml:space="preserve">: </w:t>
+      </w:r>
+      <w:proofErr w:type="spellStart"/>
+      <w:r>
+        <w:rPr>
+          <w:sz w:val="24"/>
+          <w:szCs w:val="24"/>
+          <w:lang w:eastAsia="es-AR"/>
+        </w:rPr>
+        <w:t>ColorImageStream</w:t>
+      </w:r>
+      <w:proofErr w:type="spellEnd"/>
+      <w:r>
+        <w:rPr>
+          <w:sz w:val="24"/>
+          <w:szCs w:val="24"/>
+          <w:lang w:eastAsia="es-AR"/>
+        </w:rPr>
+        <w:t xml:space="preserve">, </w:t>
+      </w:r>
+      <w:proofErr w:type="spellStart"/>
+      <w:r>
+        <w:rPr>
+          <w:sz w:val="24"/>
+          <w:szCs w:val="24"/>
+          <w:lang w:eastAsia="es-AR"/>
+        </w:rPr>
+        <w:t>DepthStream</w:t>
+      </w:r>
+      <w:proofErr w:type="spellEnd"/>
+      <w:r>
+        <w:rPr>
+          <w:sz w:val="24"/>
+          <w:szCs w:val="24"/>
+          <w:lang w:eastAsia="es-AR"/>
+        </w:rPr>
+        <w:t xml:space="preserve">, </w:t>
+      </w:r>
+      <w:proofErr w:type="spellStart"/>
+      <w:r>
+        <w:rPr>
+          <w:sz w:val="24"/>
+          <w:szCs w:val="24"/>
+          <w:lang w:eastAsia="es-AR"/>
+        </w:rPr>
+        <w:t>SkeletonStream</w:t>
+      </w:r>
+      <w:proofErr w:type="spellEnd"/>
+      <w:r>
+        <w:rPr>
+          <w:sz w:val="24"/>
+          <w:szCs w:val="24"/>
+          <w:lang w:eastAsia="es-AR"/>
+        </w:rPr>
+        <w:t xml:space="preserve"> y </w:t>
+      </w:r>
+      <w:proofErr w:type="spellStart"/>
+      <w:r>
+        <w:rPr>
+          <w:sz w:val="24"/>
+          <w:szCs w:val="24"/>
+          <w:lang w:eastAsia="es-AR"/>
+        </w:rPr>
+        <w:t>AudioSource</w:t>
+      </w:r>
+      <w:proofErr w:type="spellEnd"/>
+      <w:r>
+        <w:rPr>
+          <w:sz w:val="24"/>
+          <w:szCs w:val="24"/>
+          <w:lang w:eastAsia="es-AR"/>
+        </w:rPr>
+        <w:t>.</w:t>
+      </w:r>
+    </w:p>
+    <w:p>
+      <w:pPr>
+        <w:rPr>
+          <w:sz w:val="24"/>
+          <w:szCs w:val="24"/>
+          <w:lang w:eastAsia="es-AR"/>
+        </w:rPr>
+      </w:pPr>
+      <w:r>
+        <w:rPr>
+          <w:sz w:val="24"/>
+          <w:szCs w:val="24"/>
+          <w:lang w:eastAsia="es-AR"/>
+        </w:rPr>
+        <w:t xml:space="preserve">Realizamos distintas pruebas básicas aplicando los </w:t>
+      </w:r>
+      <w:proofErr w:type="spellStart"/>
+      <w:r>
+        <w:rPr>
+          <w:sz w:val="24"/>
+          <w:szCs w:val="24"/>
+          <w:lang w:eastAsia="es-AR"/>
+        </w:rPr>
+        <w:t>Stream</w:t>
       </w:r>
       <w:r>
         <w:rPr>
@@ -3025,6 +3928,7 @@
         </w:rPr>
         <w:t>s</w:t>
       </w:r>
+      <w:proofErr w:type="spellEnd"/>
       <w:r>
         <w:rPr>
           <w:sz w:val="24"/>
@@ -3047,24 +3951,52 @@
           <w:szCs w:val="24"/>
           <w:lang w:eastAsia="es-AR"/>
         </w:rPr>
-        <w:t xml:space="preserve"> cada Stream, se determino lo siguiente:</w:t>
-      </w:r>
-    </w:p>
-    <w:p>
-      <w:pPr>
-        <w:rPr>
-          <w:sz w:val="24"/>
-          <w:szCs w:val="24"/>
-          <w:lang w:eastAsia="es-AR"/>
-        </w:rPr>
-      </w:pPr>
-      <w:r>
-        <w:rPr>
-          <w:sz w:val="24"/>
-          <w:szCs w:val="24"/>
-          <w:lang w:eastAsia="es-AR"/>
-        </w:rPr>
-        <w:t>ColorImageStream: Para tomar imágenes o videos de un determinado lugar y realizar un monitoreo</w:t>
+        <w:t xml:space="preserve"> cada </w:t>
+      </w:r>
+      <w:proofErr w:type="spellStart"/>
+      <w:r>
+        <w:rPr>
+          <w:sz w:val="24"/>
+          <w:szCs w:val="24"/>
+          <w:lang w:eastAsia="es-AR"/>
+        </w:rPr>
+        <w:t>Stream</w:t>
+      </w:r>
+      <w:proofErr w:type="spellEnd"/>
+      <w:r>
+        <w:rPr>
+          <w:sz w:val="24"/>
+          <w:szCs w:val="24"/>
+          <w:lang w:eastAsia="es-AR"/>
+        </w:rPr>
+        <w:t>, se determino lo siguiente:</w:t>
+      </w:r>
+    </w:p>
+    <w:p>
+      <w:pPr>
+        <w:rPr>
+          <w:sz w:val="24"/>
+          <w:szCs w:val="24"/>
+          <w:lang w:eastAsia="es-AR"/>
+        </w:rPr>
+      </w:pPr>
+      <w:proofErr w:type="spellStart"/>
+      <w:r>
+        <w:rPr>
+          <w:sz w:val="24"/>
+          <w:szCs w:val="24"/>
+          <w:lang w:eastAsia="es-AR"/>
+        </w:rPr>
+        <w:t>ColorImageStream</w:t>
+      </w:r>
+      <w:proofErr w:type="spellEnd"/>
+      <w:r>
+        <w:rPr>
+          <w:sz w:val="24"/>
+          <w:szCs w:val="24"/>
+          <w:lang w:eastAsia="es-AR"/>
+        </w:rPr>
+        <w:t>: Para tomar imágenes o videos de un determinado lugar y realizar un monitoreo</w:t>
       </w:r>
       <w:r>
         <w:rPr>
@@ -3091,13 +4023,23 @@
           <w:lang w:eastAsia="es-AR"/>
         </w:rPr>
       </w:pPr>
-      <w:r>
-        <w:rPr>
-          <w:sz w:val="24"/>
-          <w:szCs w:val="24"/>
-          <w:lang w:eastAsia="es-AR"/>
-        </w:rPr>
-        <w:t>DepthStream: Para detectar  la distancia de una persona y e</w:t>
+      <w:proofErr w:type="spellStart"/>
+      <w:r>
+        <w:rPr>
+          <w:sz w:val="24"/>
+          <w:szCs w:val="24"/>
+          <w:lang w:eastAsia="es-AR"/>
+        </w:rPr>
+        <w:t>DepthStream</w:t>
+      </w:r>
+      <w:proofErr w:type="spellEnd"/>
+      <w:r>
+        <w:rPr>
+          <w:sz w:val="24"/>
+          <w:szCs w:val="24"/>
+          <w:lang w:eastAsia="es-AR"/>
+        </w:rPr>
+        <w:t>: Para detectar  la distancia de una persona y e</w:t>
       </w:r>
       <w:r>
         <w:rPr>
@@ -3132,13 +4074,23 @@
           <w:lang w:eastAsia="es-AR"/>
         </w:rPr>
       </w:pPr>
-      <w:r>
-        <w:rPr>
-          <w:sz w:val="24"/>
-          <w:szCs w:val="24"/>
-          <w:lang w:eastAsia="es-AR"/>
-        </w:rPr>
-        <w:t>SkeletonStream: Detectar la presencia, movimientos, gestos y posturas de las personas</w:t>
+      <w:proofErr w:type="spellStart"/>
+      <w:r>
+        <w:rPr>
+          <w:sz w:val="24"/>
+          <w:szCs w:val="24"/>
+          <w:lang w:eastAsia="es-AR"/>
+        </w:rPr>
+        <w:t>SkeletonStream</w:t>
+      </w:r>
+      <w:proofErr w:type="spellEnd"/>
+      <w:r>
+        <w:rPr>
+          <w:sz w:val="24"/>
+          <w:szCs w:val="24"/>
+          <w:lang w:eastAsia="es-AR"/>
+        </w:rPr>
+        <w:t>: Detectar la presencia, movimientos, gestos y posturas de las personas</w:t>
       </w:r>
       <w:r>
         <w:rPr>
@@ -3163,7 +4115,25 @@
           <w:szCs w:val="24"/>
           <w:lang w:eastAsia="es-AR"/>
         </w:rPr>
-        <w:t>El AudioSource por el momento no está contemplado en el proyecto por eso no se realizo la prueba.</w:t>
+        <w:t xml:space="preserve">El </w:t>
+      </w:r>
+      <w:proofErr w:type="spellStart"/>
+      <w:r>
+        <w:rPr>
+          <w:sz w:val="24"/>
+          <w:szCs w:val="24"/>
+          <w:lang w:eastAsia="es-AR"/>
+        </w:rPr>
+        <w:t>AudioSource</w:t>
+      </w:r>
+      <w:proofErr w:type="spellEnd"/>
+      <w:r>
+        <w:rPr>
+          <w:sz w:val="24"/>
+          <w:szCs w:val="24"/>
+          <w:lang w:eastAsia="es-AR"/>
+        </w:rPr>
+        <w:t xml:space="preserve"> por el momento no está contemplado en el proyecto por eso no se realizo la prueba.</w:t>
       </w:r>
     </w:p>
     <w:p>
@@ -3201,7 +4171,7 @@
 
 <file path=word/endnotes.xml><?xml version="1.0" encoding="utf-8"?>
 <w:endnotes xmlns:ve="http://schemas.openxmlformats.org/markup-compatibility/2006" xmlns:o="urn:schemas-microsoft-com:office:office" xmlns:r="http://schemas.openxmlformats.org/officeDocument/2006/relationships" xmlns:m="http://schemas.openxmlformats.org/officeDocument/2006/math" xmlns:v="urn:schemas-microsoft-com:vml" xmlns:wp="http://schemas.openxmlformats.org/drawingml/2006/wordprocessingDrawing" xmlns:w10="urn:schemas-microsoft-com:office:word" xmlns:w="http://schemas.openxmlformats.org/wordprocessingml/2006/main" xmlns:wne="http://schemas.microsoft.com/office/word/2006/wordml">
-  <w:endnote w:type="separator" w:id="0">
+  <w:endnote w:type="separator" w:id="-1">
     <w:p>
       <w:pPr>
         <w:spacing w:after="0" w:line="240" w:lineRule="auto"/>
@@ -3211,7 +4181,7 @@
       </w:r>
     </w:p>
   </w:endnote>
-  <w:endnote w:type="continuationSeparator" w:id="1">
+  <w:endnote w:type="continuationSeparator" w:id="0">
     <w:p>
       <w:pPr>
         <w:spacing w:after="0" w:line="240" w:lineRule="auto"/>
@@ -3245,7 +4215,7 @@
             <w:rPr>
               <w:noProof/>
             </w:rPr>
-            <w:t>10</w:t>
+            <w:t>9</w:t>
           </w:r>
         </w:fldSimple>
       </w:p>
@@ -3261,7 +4231,7 @@
 
 <file path=word/footnotes.xml><?xml version="1.0" encoding="utf-8"?>
 <w:footnotes xmlns:ve="http://schemas.openxmlformats.org/markup-compatibility/2006" xmlns:o="urn:schemas-microsoft-com:office:office" xmlns:r="http://schemas.openxmlformats.org/officeDocument/2006/relationships" xmlns:m="http://schemas.openxmlformats.org/officeDocument/2006/math" xmlns:v="urn:schemas-microsoft-com:vml" xmlns:wp="http://schemas.openxmlformats.org/drawingml/2006/wordprocessingDrawing" xmlns:w10="urn:schemas-microsoft-com:office:word" xmlns:w="http://schemas.openxmlformats.org/wordprocessingml/2006/main" xmlns:wne="http://schemas.microsoft.com/office/word/2006/wordml">
-  <w:footnote w:type="separator" w:id="0">
+  <w:footnote w:type="separator" w:id="-1">
     <w:p>
       <w:pPr>
         <w:spacing w:after="0" w:line="240" w:lineRule="auto"/>
@@ -3271,7 +4241,7 @@
       </w:r>
     </w:p>
   </w:footnote>
-  <w:footnote w:type="continuationSeparator" w:id="1">
+  <w:footnote w:type="continuationSeparator" w:id="0">
     <w:p>
       <w:pPr>
         <w:spacing w:after="0" w:line="240" w:lineRule="auto"/>

</xml_diff>